<commit_message>
remove question that is no longer part of the lab
</commit_message>
<xml_diff>
--- a/labs/centos-log2/docs/centos-log-Template.docx
+++ b/labs/centos-log2/docs/centos-log-Template.docx
@@ -1,25 +1,24 @@
 
 <file path=word/document.xml><?xml version="1.0" encoding="utf-8"?>
-<w:document xmlns:wpc="http://schemas.microsoft.com/office/word/2010/wordprocessingCanvas" xmlns:mo="http://schemas.microsoft.com/office/mac/office/2008/main" xmlns:mc="http://schemas.openxmlformats.org/markup-compatibility/2006" xmlns:mv="urn:schemas-microsoft-com:mac:vml" xmlns:o="urn:schemas-microsoft-com:office:office" xmlns:r="http://schemas.openxmlformats.org/officeDocument/2006/relationships" xmlns:m="http://schemas.openxmlformats.org/officeDocument/2006/math" xmlns:v="urn:schemas-microsoft-com:vml" xmlns:wp14="http://schemas.microsoft.com/office/word/2010/wordprocessingDrawing" xmlns:wp="http://schemas.openxmlformats.org/drawingml/2006/wordprocessingDrawing" xmlns:w10="urn:schemas-microsoft-com:office:word" xmlns:w="http://schemas.openxmlformats.org/wordprocessingml/2006/main" xmlns:w14="http://schemas.microsoft.com/office/word/2010/wordml" xmlns:w15="http://schemas.microsoft.com/office/word/2012/wordml" xmlns:wpg="http://schemas.microsoft.com/office/word/2010/wordprocessingGroup" xmlns:wpi="http://schemas.microsoft.com/office/word/2010/wordprocessingInk" xmlns:wne="http://schemas.microsoft.com/office/word/2006/wordml" xmlns:wps="http://schemas.microsoft.com/office/word/2010/wordprocessingShape" mc:Ignorable="w14 w15 wp14">
+<w:document xmlns:o="urn:schemas-microsoft-com:office:office" xmlns:r="http://schemas.openxmlformats.org/officeDocument/2006/relationships" xmlns:v="urn:schemas-microsoft-com:vml" xmlns:w="http://schemas.openxmlformats.org/wordprocessingml/2006/main" xmlns:w10="urn:schemas-microsoft-com:office:word" xmlns:wp="http://schemas.openxmlformats.org/drawingml/2006/wordprocessingDrawing" xmlns:wps="http://schemas.microsoft.com/office/word/2010/wordprocessingShape" xmlns:wpg="http://schemas.microsoft.com/office/word/2010/wordprocessingGroup" xmlns:mc="http://schemas.openxmlformats.org/markup-compatibility/2006" xmlns:wp14="http://schemas.microsoft.com/office/word/2010/wordprocessingDrawing" xmlns:w14="http://schemas.microsoft.com/office/word/2010/wordml" mc:Ignorable="w14 wp14">
   <w:body>
     <w:p>
       <w:pPr>
         <w:pStyle w:val="Title"/>
-      </w:pPr>
-      <w:r>
-        <w:t xml:space="preserve">Lab 2 Report – </w:t>
-      </w:r>
-      <w:r>
-        <w:t>Exploring Unix Logs</w:t>
-      </w:r>
-      <w:r>
+        <w:rPr/>
+      </w:pPr>
+      <w:r>
+        <w:rPr/>
+        <w:t>Lab 2 Report – Exploring Unix Logs</w:t>
         <w:br/>
         <w:t>CS3670</w:t>
       </w:r>
     </w:p>
     <w:p>
       <w:pPr>
-        <w:rPr>
+        <w:pStyle w:val="Normal"/>
+        <w:rPr>
+          <w:b/>
           <w:b/>
           <w:color w:val="FF0000"/>
         </w:rPr>
@@ -32,7 +31,15 @@
         <w:t>Your Name Here</w:t>
       </w:r>
     </w:p>
-    <w:p/>
+    <w:p>
+      <w:pPr>
+        <w:pStyle w:val="Normal"/>
+        <w:rPr/>
+      </w:pPr>
+      <w:r>
+        <w:rPr/>
+      </w:r>
+    </w:p>
     <w:p>
       <w:pPr>
         <w:pStyle w:val="ListParagraph"/>
@@ -40,38 +47,31 @@
           <w:ilvl w:val="0"/>
           <w:numId w:val="1"/>
         </w:numPr>
-      </w:pPr>
-      <w:r>
+        <w:rPr/>
+      </w:pPr>
+      <w:r>
+        <w:rPr/>
         <w:t xml:space="preserve">With respect to the log file named </w:t>
       </w:r>
       <w:r>
         <w:rPr>
-          <w:rFonts w:ascii="Courier New" w:hAnsi="Courier New" w:cs="Courier New"/>
-        </w:rPr>
-        <w:t>/</w:t>
-      </w:r>
-      <w:proofErr w:type="spellStart"/>
-      <w:r>
-        <w:rPr>
-          <w:rFonts w:ascii="Courier New" w:hAnsi="Courier New" w:cs="Courier New"/>
-        </w:rPr>
-        <w:t>var</w:t>
-      </w:r>
-      <w:proofErr w:type="spellEnd"/>
-      <w:r>
-        <w:rPr>
-          <w:rFonts w:ascii="Courier New" w:hAnsi="Courier New" w:cs="Courier New"/>
-        </w:rPr>
-        <w:t>/log/messages</w:t>
-      </w:r>
-      <w:r>
+          <w:rFonts w:cs="Courier New" w:ascii="Courier New" w:hAnsi="Courier New"/>
+        </w:rPr>
+        <w:t>/var/log/messages</w:t>
+      </w:r>
+      <w:r>
+        <w:rPr/>
         <w:t>, what permissions are given to regular users?</w:t>
       </w:r>
     </w:p>
     <w:p>
       <w:pPr>
         <w:pStyle w:val="ListParagraph"/>
-      </w:pPr>
+        <w:rPr/>
+      </w:pPr>
+      <w:r>
+        <w:rPr/>
+      </w:r>
     </w:p>
     <w:p>
       <w:pPr>
@@ -90,7 +90,11 @@
     <w:p>
       <w:pPr>
         <w:pStyle w:val="ListParagraph"/>
-      </w:pPr>
+        <w:rPr/>
+      </w:pPr>
+      <w:r>
+        <w:rPr/>
+      </w:r>
     </w:p>
     <w:p>
       <w:pPr>
@@ -99,40 +103,33 @@
           <w:ilvl w:val="0"/>
           <w:numId w:val="1"/>
         </w:numPr>
+        <w:rPr/>
       </w:pPr>
       <w:bookmarkStart w:id="0" w:name="_Ref479846687"/>
       <w:r>
+        <w:rPr/>
         <w:t xml:space="preserve">In </w:t>
       </w:r>
       <w:r>
         <w:rPr>
-          <w:rFonts w:ascii="Courier New" w:hAnsi="Courier New" w:cs="Courier New"/>
-        </w:rPr>
-        <w:t>/</w:t>
-      </w:r>
-      <w:proofErr w:type="spellStart"/>
-      <w:r>
-        <w:rPr>
-          <w:rFonts w:ascii="Courier New" w:hAnsi="Courier New" w:cs="Courier New"/>
-        </w:rPr>
-        <w:t>var</w:t>
-      </w:r>
-      <w:proofErr w:type="spellEnd"/>
-      <w:r>
-        <w:rPr>
-          <w:rFonts w:ascii="Courier New" w:hAnsi="Courier New" w:cs="Courier New"/>
-        </w:rPr>
-        <w:t>/log/secure</w:t>
-      </w:r>
-      <w:r>
+          <w:rFonts w:cs="Courier New" w:ascii="Courier New" w:hAnsi="Courier New"/>
+        </w:rPr>
+        <w:t>/var/log/secure</w:t>
+      </w:r>
+      <w:bookmarkEnd w:id="0"/>
+      <w:r>
+        <w:rPr/>
         <w:t xml:space="preserve"> what wording is used to indicate a failed login attempt?</w:t>
       </w:r>
-      <w:bookmarkEnd w:id="0"/>
-    </w:p>
-    <w:p>
-      <w:pPr>
-        <w:pStyle w:val="ListParagraph"/>
-      </w:pPr>
+    </w:p>
+    <w:p>
+      <w:pPr>
+        <w:pStyle w:val="ListParagraph"/>
+        <w:rPr/>
+      </w:pPr>
+      <w:r>
+        <w:rPr/>
+      </w:r>
     </w:p>
     <w:p>
       <w:pPr>
@@ -151,7 +148,11 @@
     <w:p>
       <w:pPr>
         <w:pStyle w:val="ListParagraph"/>
-      </w:pPr>
+        <w:rPr/>
+      </w:pPr>
+      <w:r>
+        <w:rPr/>
+      </w:r>
     </w:p>
     <w:p>
       <w:pPr>
@@ -160,15 +161,18 @@
           <w:ilvl w:val="0"/>
           <w:numId w:val="1"/>
         </w:numPr>
-      </w:pPr>
-      <w:r>
+        <w:rPr/>
+      </w:pPr>
+      <w:r>
+        <w:rPr/>
         <w:t>Referring to Item #</w:t>
       </w:r>
       <w:r>
+        <w:rPr/>
         <w:fldChar w:fldCharType="begin"/>
       </w:r>
       <w:r>
-        <w:instrText xml:space="preserve"> REF _Ref479846687 \n \h </w:instrText>
+        <w:instrText> REF _Ref479846687 \n \h </w:instrText>
       </w:r>
       <w:r>
         <w:fldChar w:fldCharType="separate"/>
@@ -180,31 +184,18 @@
         <w:fldChar w:fldCharType="end"/>
       </w:r>
       <w:r>
-        <w:t xml:space="preserve"> </w:t>
-      </w:r>
-      <w:r>
-        <w:t>above</w:t>
-      </w:r>
-      <w:r>
-        <w:t xml:space="preserve">, describe a </w:t>
-      </w:r>
-      <w:r>
-        <w:t>real-world</w:t>
-      </w:r>
-      <w:r>
-        <w:t xml:space="preserve"> situation where this </w:t>
-      </w:r>
-      <w:r>
-        <w:t xml:space="preserve">information </w:t>
-      </w:r>
-      <w:r>
-        <w:t>would be very useful.</w:t>
-      </w:r>
-    </w:p>
-    <w:p>
-      <w:pPr>
-        <w:pStyle w:val="ListParagraph"/>
-      </w:pPr>
+        <w:rPr/>
+        <w:t xml:space="preserve"> above, describe a real-world situation where this information would be very useful.</w:t>
+      </w:r>
+    </w:p>
+    <w:p>
+      <w:pPr>
+        <w:pStyle w:val="ListParagraph"/>
+        <w:rPr/>
+      </w:pPr>
+      <w:r>
+        <w:rPr/>
+      </w:r>
     </w:p>
     <w:p>
       <w:pPr>
@@ -223,7 +214,25 @@
     <w:p>
       <w:pPr>
         <w:pStyle w:val="ListParagraph"/>
-      </w:pPr>
+        <w:rPr/>
+      </w:pPr>
+      <w:r>
+        <w:rPr/>
+      </w:r>
+    </w:p>
+    <w:p>
+      <w:pPr>
+        <w:pStyle w:val="ListParagraph"/>
+        <w:numPr>
+          <w:ilvl w:val="0"/>
+          <w:numId w:val="0"/>
+        </w:numPr>
+        <w:ind w:left="1440" w:hanging="0"/>
+        <w:rPr/>
+      </w:pPr>
+      <w:r>
+        <w:rPr/>
+      </w:r>
     </w:p>
     <w:p>
       <w:pPr>
@@ -232,38 +241,41 @@
           <w:ilvl w:val="0"/>
           <w:numId w:val="1"/>
         </w:numPr>
-      </w:pPr>
-      <w:r>
+        <w:rPr/>
+      </w:pPr>
+      <w:r>
+        <w:rPr/>
         <w:t xml:space="preserve">In </w:t>
       </w:r>
       <w:r>
         <w:rPr>
-          <w:rFonts w:ascii="Courier New" w:hAnsi="Courier New" w:cs="Courier New"/>
-        </w:rPr>
-        <w:t>/</w:t>
-      </w:r>
-      <w:proofErr w:type="spellStart"/>
-      <w:r>
-        <w:rPr>
-          <w:rFonts w:ascii="Courier New" w:hAnsi="Courier New" w:cs="Courier New"/>
-        </w:rPr>
-        <w:t>var</w:t>
-      </w:r>
-      <w:proofErr w:type="spellEnd"/>
-      <w:r>
-        <w:rPr>
-          <w:rFonts w:ascii="Courier New" w:hAnsi="Courier New" w:cs="Courier New"/>
-        </w:rPr>
-        <w:t>/log/secure</w:t>
-      </w:r>
-      <w:r>
-        <w:t xml:space="preserve"> what wording is used to indicate that you entered a password as the username?</w:t>
-      </w:r>
-    </w:p>
-    <w:p>
-      <w:pPr>
-        <w:pStyle w:val="ListParagraph"/>
-      </w:pPr>
+          <w:rFonts w:cs="Courier New" w:ascii="Courier New" w:hAnsi="Courier New"/>
+        </w:rPr>
+        <w:t>/var/log/secure</w:t>
+      </w:r>
+      <w:r>
+        <w:rPr/>
+        <w:t xml:space="preserve"> what wording is used to indicate that you raised your privileges with the </w:t>
+      </w:r>
+      <w:r>
+        <w:rPr>
+          <w:rFonts w:cs="Courier New" w:ascii="Courier New" w:hAnsi="Courier New"/>
+        </w:rPr>
+        <w:t>su</w:t>
+      </w:r>
+      <w:r>
+        <w:rPr/>
+        <w:t xml:space="preserve"> command?</w:t>
+      </w:r>
+    </w:p>
+    <w:p>
+      <w:pPr>
+        <w:pStyle w:val="ListParagraph"/>
+        <w:rPr/>
+      </w:pPr>
+      <w:r>
+        <w:rPr/>
+      </w:r>
     </w:p>
     <w:p>
       <w:pPr>
@@ -282,7 +294,11 @@
     <w:p>
       <w:pPr>
         <w:pStyle w:val="ListParagraph"/>
-      </w:pPr>
+        <w:rPr/>
+      </w:pPr>
+      <w:r>
+        <w:rPr/>
+      </w:r>
     </w:p>
     <w:p>
       <w:pPr>
@@ -291,55 +307,41 @@
           <w:ilvl w:val="0"/>
           <w:numId w:val="1"/>
         </w:numPr>
-      </w:pPr>
-      <w:r>
-        <w:t xml:space="preserve">In </w:t>
-      </w:r>
-      <w:r>
-        <w:rPr>
-          <w:rFonts w:ascii="Courier New" w:hAnsi="Courier New" w:cs="Courier New"/>
-        </w:rPr>
-        <w:t>/</w:t>
-      </w:r>
-      <w:proofErr w:type="spellStart"/>
-      <w:r>
-        <w:rPr>
-          <w:rFonts w:ascii="Courier New" w:hAnsi="Courier New" w:cs="Courier New"/>
-        </w:rPr>
-        <w:t>var</w:t>
-      </w:r>
-      <w:proofErr w:type="spellEnd"/>
-      <w:r>
-        <w:rPr>
-          <w:rFonts w:ascii="Courier New" w:hAnsi="Courier New" w:cs="Courier New"/>
-        </w:rPr>
-        <w:t>/log/secure</w:t>
-      </w:r>
-      <w:r>
-        <w:t xml:space="preserve"> what wording is used to indicate that you </w:t>
-      </w:r>
-      <w:r>
-        <w:t xml:space="preserve">raised your privileges with the </w:t>
-      </w:r>
-      <w:proofErr w:type="spellStart"/>
-      <w:r>
-        <w:rPr>
-          <w:rFonts w:ascii="Courier New" w:hAnsi="Courier New" w:cs="Courier New"/>
-        </w:rPr>
-        <w:t>su</w:t>
-      </w:r>
-      <w:proofErr w:type="spellEnd"/>
-      <w:r>
-        <w:t xml:space="preserve"> command</w:t>
-      </w:r>
-      <w:r>
-        <w:t>?</w:t>
-      </w:r>
-    </w:p>
-    <w:p>
-      <w:pPr>
-        <w:pStyle w:val="ListParagraph"/>
-      </w:pPr>
+        <w:rPr/>
+      </w:pPr>
+      <w:r>
+        <w:rPr/>
+        <w:t xml:space="preserve">In your own words, describe the functionality that is provided by the </w:t>
+      </w:r>
+      <w:r>
+        <w:rPr>
+          <w:rFonts w:cs="Courier New" w:ascii="Courier New" w:hAnsi="Courier New"/>
+        </w:rPr>
+        <w:t>–t</w:t>
+      </w:r>
+      <w:r>
+        <w:rPr/>
+        <w:t xml:space="preserve"> option of the </w:t>
+      </w:r>
+      <w:r>
+        <w:rPr>
+          <w:rFonts w:cs="Courier New" w:ascii="Courier New" w:hAnsi="Courier New"/>
+        </w:rPr>
+        <w:t>last</w:t>
+      </w:r>
+      <w:r>
+        <w:rPr/>
+        <w:t xml:space="preserve"> command.</w:t>
+      </w:r>
+    </w:p>
+    <w:p>
+      <w:pPr>
+        <w:pStyle w:val="ListParagraph"/>
+        <w:rPr/>
+      </w:pPr>
+      <w:r>
+        <w:rPr/>
+      </w:r>
     </w:p>
     <w:p>
       <w:pPr>
@@ -358,7 +360,11 @@
     <w:p>
       <w:pPr>
         <w:pStyle w:val="ListParagraph"/>
-      </w:pPr>
+        <w:rPr/>
+      </w:pPr>
+      <w:r>
+        <w:rPr/>
+      </w:r>
     </w:p>
     <w:p>
       <w:pPr>
@@ -367,33 +373,21 @@
           <w:ilvl w:val="0"/>
           <w:numId w:val="1"/>
         </w:numPr>
-      </w:pPr>
-      <w:r>
-        <w:t xml:space="preserve">In your own words, describe the functionality that is provided by the </w:t>
-      </w:r>
-      <w:r>
-        <w:rPr>
-          <w:rFonts w:ascii="Courier New" w:hAnsi="Courier New" w:cs="Courier New"/>
-        </w:rPr>
-        <w:t>–t</w:t>
-      </w:r>
-      <w:r>
-        <w:t xml:space="preserve"> option of the </w:t>
-      </w:r>
-      <w:r>
-        <w:rPr>
-          <w:rFonts w:ascii="Courier New" w:hAnsi="Courier New" w:cs="Courier New"/>
-        </w:rPr>
-        <w:t>last</w:t>
-      </w:r>
-      <w:r>
-        <w:t xml:space="preserve"> command.</w:t>
-      </w:r>
-    </w:p>
-    <w:p>
-      <w:pPr>
-        <w:pStyle w:val="ListParagraph"/>
-      </w:pPr>
+        <w:rPr/>
+      </w:pPr>
+      <w:r>
+        <w:rPr/>
+        <w:t>What rule in the syslog configuration file will match the record you sent with logger (i.e., a facility of “user” and a priority of “info”)?</w:t>
+      </w:r>
+    </w:p>
+    <w:p>
+      <w:pPr>
+        <w:pStyle w:val="ListParagraph"/>
+        <w:rPr/>
+      </w:pPr>
+      <w:r>
+        <w:rPr/>
+      </w:r>
     </w:p>
     <w:p>
       <w:pPr>
@@ -412,7 +406,11 @@
     <w:p>
       <w:pPr>
         <w:pStyle w:val="ListParagraph"/>
-      </w:pPr>
+        <w:rPr/>
+      </w:pPr>
+      <w:r>
+        <w:rPr/>
+      </w:r>
     </w:p>
     <w:p>
       <w:pPr>
@@ -421,15 +419,37 @@
           <w:ilvl w:val="0"/>
           <w:numId w:val="1"/>
         </w:numPr>
-      </w:pPr>
-      <w:r>
-        <w:t>What rule in the syslog configuration file will match the record you sent with logger (i.e., a facility of “user” and a priority of “info”)?</w:t>
-      </w:r>
-    </w:p>
-    <w:p>
-      <w:pPr>
-        <w:pStyle w:val="ListParagraph"/>
-      </w:pPr>
+        <w:rPr/>
+      </w:pPr>
+      <w:r>
+        <w:rPr/>
+        <w:t xml:space="preserve">What rule did you add </w:t>
+      </w:r>
+      <w:bookmarkStart w:id="1" w:name="_GoBack"/>
+      <w:bookmarkEnd w:id="1"/>
+      <w:r>
+        <w:rPr/>
+        <w:t xml:space="preserve">to put debug messages (and only debug messages) into </w:t>
+      </w:r>
+      <w:r>
+        <w:rPr>
+          <w:rFonts w:cs="Courier New" w:ascii="Courier New" w:hAnsi="Courier New"/>
+        </w:rPr>
+        <w:t>/var/log/mydebug</w:t>
+      </w:r>
+      <w:r>
+        <w:rPr/>
+        <w:t>?</w:t>
+      </w:r>
+    </w:p>
+    <w:p>
+      <w:pPr>
+        <w:pStyle w:val="ListParagraph"/>
+        <w:rPr/>
+      </w:pPr>
+      <w:r>
+        <w:rPr/>
+      </w:r>
     </w:p>
     <w:p>
       <w:pPr>
@@ -448,7 +468,11 @@
     <w:p>
       <w:pPr>
         <w:pStyle w:val="ListParagraph"/>
-      </w:pPr>
+        <w:rPr/>
+      </w:pPr>
+      <w:r>
+        <w:rPr/>
+      </w:r>
     </w:p>
     <w:p>
       <w:pPr>
@@ -457,57 +481,21 @@
           <w:ilvl w:val="0"/>
           <w:numId w:val="1"/>
         </w:numPr>
-      </w:pPr>
-      <w:r>
-        <w:t xml:space="preserve">What rule did you </w:t>
-      </w:r>
-      <w:r>
-        <w:t>add</w:t>
-      </w:r>
-      <w:r>
-        <w:t xml:space="preserve"> </w:t>
-      </w:r>
-      <w:bookmarkStart w:id="1" w:name="_GoBack"/>
-      <w:bookmarkEnd w:id="1"/>
-      <w:r>
-        <w:t xml:space="preserve">to put debug messages (and only debug messages) into </w:t>
-      </w:r>
-      <w:r>
-        <w:rPr>
-          <w:rFonts w:ascii="Courier New" w:hAnsi="Courier New" w:cs="Courier New"/>
-        </w:rPr>
-        <w:t>/</w:t>
-      </w:r>
-      <w:proofErr w:type="spellStart"/>
-      <w:r>
-        <w:rPr>
-          <w:rFonts w:ascii="Courier New" w:hAnsi="Courier New" w:cs="Courier New"/>
-        </w:rPr>
-        <w:t>var</w:t>
-      </w:r>
-      <w:proofErr w:type="spellEnd"/>
-      <w:r>
-        <w:rPr>
-          <w:rFonts w:ascii="Courier New" w:hAnsi="Courier New" w:cs="Courier New"/>
-        </w:rPr>
-        <w:t>/log/</w:t>
-      </w:r>
-      <w:proofErr w:type="spellStart"/>
-      <w:r>
-        <w:rPr>
-          <w:rFonts w:ascii="Courier New" w:hAnsi="Courier New" w:cs="Courier New"/>
-        </w:rPr>
-        <w:t>mydebug</w:t>
-      </w:r>
-      <w:proofErr w:type="spellEnd"/>
-      <w:r>
-        <w:t>?</w:t>
-      </w:r>
-    </w:p>
-    <w:p>
-      <w:pPr>
-        <w:pStyle w:val="ListParagraph"/>
-      </w:pPr>
+        <w:rPr/>
+      </w:pPr>
+      <w:r>
+        <w:rPr/>
+        <w:t>How did you test the new debug rule?</w:t>
+      </w:r>
+    </w:p>
+    <w:p>
+      <w:pPr>
+        <w:pStyle w:val="ListParagraph"/>
+        <w:rPr/>
+      </w:pPr>
+      <w:r>
+        <w:rPr/>
+      </w:r>
     </w:p>
     <w:p>
       <w:pPr>
@@ -526,7 +514,11 @@
     <w:p>
       <w:pPr>
         <w:pStyle w:val="ListParagraph"/>
-      </w:pPr>
+        <w:rPr/>
+      </w:pPr>
+      <w:r>
+        <w:rPr/>
+      </w:r>
     </w:p>
     <w:p>
       <w:pPr>
@@ -535,15 +527,31 @@
           <w:ilvl w:val="0"/>
           <w:numId w:val="1"/>
         </w:numPr>
-      </w:pPr>
-      <w:r>
-        <w:t>How did you test the new debug rule?</w:t>
-      </w:r>
-    </w:p>
-    <w:p>
-      <w:pPr>
-        <w:pStyle w:val="ListParagraph"/>
-      </w:pPr>
+        <w:rPr/>
+      </w:pPr>
+      <w:r>
+        <w:rPr/>
+        <w:t xml:space="preserve">What command(s) did you use to change the permissions on </w:t>
+      </w:r>
+      <w:r>
+        <w:rPr>
+          <w:rFonts w:cs="Courier New" w:ascii="Courier New" w:hAnsi="Courier New"/>
+        </w:rPr>
+        <w:t>logger</w:t>
+      </w:r>
+      <w:r>
+        <w:rPr/>
+        <w:t xml:space="preserve"> so that only the root user and the root group can execute it?</w:t>
+      </w:r>
+    </w:p>
+    <w:p>
+      <w:pPr>
+        <w:pStyle w:val="ListParagraph"/>
+        <w:rPr/>
+      </w:pPr>
+      <w:r>
+        <w:rPr/>
+      </w:r>
     </w:p>
     <w:p>
       <w:pPr>
@@ -562,7 +570,11 @@
     <w:p>
       <w:pPr>
         <w:pStyle w:val="ListParagraph"/>
-      </w:pPr>
+        <w:rPr/>
+      </w:pPr>
+      <w:r>
+        <w:rPr/>
+      </w:r>
     </w:p>
     <w:p>
       <w:pPr>
@@ -571,24 +583,61 @@
           <w:ilvl w:val="0"/>
           <w:numId w:val="1"/>
         </w:numPr>
-      </w:pPr>
-      <w:r>
-        <w:t xml:space="preserve">What command(s) did you use to change the permissions on </w:t>
-      </w:r>
-      <w:r>
-        <w:rPr>
-          <w:rFonts w:ascii="Courier New" w:hAnsi="Courier New" w:cs="Courier New"/>
-        </w:rPr>
-        <w:t>logger</w:t>
-      </w:r>
-      <w:r>
-        <w:t xml:space="preserve"> so that only the root user and the root group can execute it?</w:t>
-      </w:r>
-    </w:p>
-    <w:p>
-      <w:pPr>
-        <w:pStyle w:val="ListParagraph"/>
-      </w:pPr>
+        <w:rPr/>
+      </w:pPr>
+      <w:r>
+        <w:rPr/>
+        <w:t xml:space="preserve">Looking at </w:t>
+      </w:r>
+      <w:r>
+        <w:rPr>
+          <w:u w:val="single"/>
+        </w:rPr>
+        <w:t>all</w:t>
+      </w:r>
+      <w:r>
+        <w:rPr/>
+        <w:t xml:space="preserve"> the </w:t>
+      </w:r>
+      <w:r>
+        <w:rPr>
+          <w:u w:val="single"/>
+        </w:rPr>
+        <w:t>active</w:t>
+      </w:r>
+      <w:r>
+        <w:rPr/>
+        <w:t xml:space="preserve"> rules in </w:t>
+      </w:r>
+      <w:r>
+        <w:rPr>
+          <w:rFonts w:cs="Courier New" w:ascii="Courier New" w:hAnsi="Courier New"/>
+        </w:rPr>
+        <w:t>rsyslog.conf</w:t>
+      </w:r>
+      <w:r>
+        <w:rPr/>
+        <w:t xml:space="preserve">, what action(s) would rsyslog take if a record were received from the kernel with a priority of </w:t>
+      </w:r>
+      <w:r>
+        <w:rPr>
+          <w:rFonts w:cs="Courier New" w:ascii="Courier New" w:hAnsi="Courier New"/>
+        </w:rPr>
+        <w:t>emerg</w:t>
+      </w:r>
+      <w:r>
+        <w:rPr/>
+        <w:t>?</w:t>
+      </w:r>
+    </w:p>
+    <w:p>
+      <w:pPr>
+        <w:pStyle w:val="ListParagraph"/>
+        <w:rPr/>
+      </w:pPr>
+      <w:r>
+        <w:rPr/>
+      </w:r>
     </w:p>
     <w:p>
       <w:pPr>
@@ -607,7 +656,11 @@
     <w:p>
       <w:pPr>
         <w:pStyle w:val="ListParagraph"/>
-      </w:pPr>
+        <w:rPr/>
+      </w:pPr>
+      <w:r>
+        <w:rPr/>
+      </w:r>
     </w:p>
     <w:p>
       <w:pPr>
@@ -616,8 +669,10 @@
           <w:ilvl w:val="0"/>
           <w:numId w:val="1"/>
         </w:numPr>
-      </w:pPr>
-      <w:r>
+        <w:rPr/>
+      </w:pPr>
+      <w:r>
+        <w:rPr/>
         <w:t xml:space="preserve">Looking at </w:t>
       </w:r>
       <w:r>
@@ -627,6 +682,7 @@
         <w:t>all</w:t>
       </w:r>
       <w:r>
+        <w:rPr/>
         <w:t xml:space="preserve"> the </w:t>
       </w:r>
       <w:r>
@@ -636,48 +692,48 @@
         <w:t>active</w:t>
       </w:r>
       <w:r>
-        <w:t xml:space="preserve"> </w:t>
-      </w:r>
-      <w:r>
-        <w:t xml:space="preserve">rules in </w:t>
-      </w:r>
-      <w:proofErr w:type="spellStart"/>
-      <w:proofErr w:type="gramStart"/>
-      <w:r>
-        <w:rPr>
-          <w:rFonts w:ascii="Courier New" w:hAnsi="Courier New" w:cs="Courier New"/>
+        <w:rPr/>
+        <w:t xml:space="preserve"> rules in </w:t>
+      </w:r>
+      <w:r>
+        <w:rPr>
+          <w:rFonts w:cs="Courier New" w:ascii="Courier New" w:hAnsi="Courier New"/>
         </w:rPr>
         <w:t>rsyslog.conf</w:t>
       </w:r>
-      <w:proofErr w:type="spellEnd"/>
-      <w:proofErr w:type="gramEnd"/>
-      <w:r>
-        <w:t xml:space="preserve">, what action(s) would </w:t>
-      </w:r>
-      <w:proofErr w:type="spellStart"/>
-      <w:r>
-        <w:t>rsyslog</w:t>
-      </w:r>
-      <w:proofErr w:type="spellEnd"/>
-      <w:r>
-        <w:t xml:space="preserve"> take if a record were received from the kernel with a priority of </w:t>
-      </w:r>
-      <w:proofErr w:type="spellStart"/>
-      <w:r>
-        <w:rPr>
-          <w:rFonts w:ascii="Courier New" w:hAnsi="Courier New" w:cs="Courier New"/>
-        </w:rPr>
-        <w:t>emerg</w:t>
-      </w:r>
-      <w:proofErr w:type="spellEnd"/>
-      <w:r>
+      <w:r>
+        <w:rPr/>
+        <w:t xml:space="preserve">, what action(s) would rsyslog take if a record were received from a </w:t>
+      </w:r>
+      <w:r>
+        <w:rPr>
+          <w:rFonts w:cs="Courier New" w:ascii="Courier New" w:hAnsi="Courier New"/>
+        </w:rPr>
+        <w:t>mail</w:t>
+      </w:r>
+      <w:r>
+        <w:rPr/>
+        <w:t xml:space="preserve"> facility with a priority of </w:t>
+      </w:r>
+      <w:r>
+        <w:rPr>
+          <w:rFonts w:cs="Courier New" w:ascii="Courier New" w:hAnsi="Courier New"/>
+        </w:rPr>
+        <w:t>notice</w:t>
+      </w:r>
+      <w:r>
+        <w:rPr/>
         <w:t>?</w:t>
       </w:r>
     </w:p>
     <w:p>
       <w:pPr>
         <w:pStyle w:val="ListParagraph"/>
-      </w:pPr>
+        <w:rPr/>
+      </w:pPr>
+      <w:r>
+        <w:rPr/>
+      </w:r>
     </w:p>
     <w:p>
       <w:pPr>
@@ -696,7 +752,11 @@
     <w:p>
       <w:pPr>
         <w:pStyle w:val="ListParagraph"/>
-      </w:pPr>
+        <w:rPr/>
+      </w:pPr>
+      <w:r>
+        <w:rPr/>
+      </w:r>
     </w:p>
     <w:p>
       <w:pPr>
@@ -705,8 +765,10 @@
           <w:ilvl w:val="0"/>
           <w:numId w:val="1"/>
         </w:numPr>
-      </w:pPr>
-      <w:r>
+        <w:rPr/>
+      </w:pPr>
+      <w:r>
+        <w:rPr/>
         <w:t xml:space="preserve">Looking at </w:t>
       </w:r>
       <w:r>
@@ -716,6 +778,7 @@
         <w:t>all</w:t>
       </w:r>
       <w:r>
+        <w:rPr/>
         <w:t xml:space="preserve"> the </w:t>
       </w:r>
       <w:r>
@@ -725,55 +788,48 @@
         <w:t>active</w:t>
       </w:r>
       <w:r>
-        <w:t xml:space="preserve"> </w:t>
-      </w:r>
-      <w:r>
-        <w:t xml:space="preserve">rules in </w:t>
-      </w:r>
-      <w:proofErr w:type="spellStart"/>
-      <w:proofErr w:type="gramStart"/>
-      <w:r>
-        <w:rPr>
-          <w:rFonts w:ascii="Courier New" w:hAnsi="Courier New" w:cs="Courier New"/>
+        <w:rPr/>
+        <w:t xml:space="preserve"> rules in </w:t>
+      </w:r>
+      <w:r>
+        <w:rPr>
+          <w:rFonts w:cs="Courier New" w:ascii="Courier New" w:hAnsi="Courier New"/>
         </w:rPr>
         <w:t>rsyslog.conf</w:t>
       </w:r>
-      <w:proofErr w:type="spellEnd"/>
-      <w:proofErr w:type="gramEnd"/>
-      <w:r>
-        <w:t xml:space="preserve">, what action(s) would </w:t>
-      </w:r>
-      <w:proofErr w:type="spellStart"/>
-      <w:r>
-        <w:t>rsyslog</w:t>
-      </w:r>
-      <w:proofErr w:type="spellEnd"/>
-      <w:r>
-        <w:t xml:space="preserve"> take if a record were received from a </w:t>
-      </w:r>
-      <w:r>
-        <w:rPr>
-          <w:rFonts w:ascii="Courier New" w:hAnsi="Courier New" w:cs="Courier New"/>
-        </w:rPr>
-        <w:t>mail</w:t>
-      </w:r>
-      <w:r>
+      <w:r>
+        <w:rPr/>
+        <w:t xml:space="preserve">, what action(s) would rsyslog take if a record were received from a </w:t>
+      </w:r>
+      <w:r>
+        <w:rPr>
+          <w:rFonts w:cs="Courier New" w:ascii="Courier New" w:hAnsi="Courier New"/>
+        </w:rPr>
+        <w:t>local6</w:t>
+      </w:r>
+      <w:r>
+        <w:rPr/>
         <w:t xml:space="preserve"> facility with a priority of </w:t>
       </w:r>
       <w:r>
         <w:rPr>
-          <w:rFonts w:ascii="Courier New" w:hAnsi="Courier New" w:cs="Courier New"/>
-        </w:rPr>
-        <w:t>notice</w:t>
-      </w:r>
-      <w:r>
+          <w:rFonts w:cs="Courier New" w:ascii="Courier New" w:hAnsi="Courier New"/>
+        </w:rPr>
+        <w:t>err</w:t>
+      </w:r>
+      <w:r>
+        <w:rPr/>
         <w:t>?</w:t>
       </w:r>
     </w:p>
     <w:p>
       <w:pPr>
         <w:pStyle w:val="ListParagraph"/>
-      </w:pPr>
+        <w:rPr/>
+      </w:pPr>
+      <w:r>
+        <w:rPr/>
+      </w:r>
     </w:p>
     <w:p>
       <w:pPr>
@@ -792,7 +848,11 @@
     <w:p>
       <w:pPr>
         <w:pStyle w:val="ListParagraph"/>
-      </w:pPr>
+        <w:rPr/>
+      </w:pPr>
+      <w:r>
+        <w:rPr/>
+      </w:r>
     </w:p>
     <w:p>
       <w:pPr>
@@ -801,75 +861,21 @@
           <w:ilvl w:val="0"/>
           <w:numId w:val="1"/>
         </w:numPr>
-      </w:pPr>
-      <w:r>
-        <w:t xml:space="preserve">Looking at </w:t>
-      </w:r>
-      <w:r>
-        <w:rPr>
-          <w:u w:val="single"/>
-        </w:rPr>
-        <w:t>all</w:t>
-      </w:r>
-      <w:r>
-        <w:t xml:space="preserve"> the </w:t>
-      </w:r>
-      <w:r>
-        <w:rPr>
-          <w:u w:val="single"/>
-        </w:rPr>
-        <w:t>active</w:t>
-      </w:r>
-      <w:r>
-        <w:t xml:space="preserve"> </w:t>
-      </w:r>
-      <w:r>
-        <w:t xml:space="preserve">rules in </w:t>
-      </w:r>
-      <w:proofErr w:type="spellStart"/>
-      <w:proofErr w:type="gramStart"/>
-      <w:r>
-        <w:rPr>
-          <w:rFonts w:ascii="Courier New" w:hAnsi="Courier New" w:cs="Courier New"/>
-        </w:rPr>
-        <w:t>rsyslog.conf</w:t>
-      </w:r>
-      <w:proofErr w:type="spellEnd"/>
-      <w:proofErr w:type="gramEnd"/>
-      <w:r>
-        <w:t xml:space="preserve">, what action(s) would </w:t>
-      </w:r>
-      <w:proofErr w:type="spellStart"/>
-      <w:r>
-        <w:t>rsyslog</w:t>
-      </w:r>
-      <w:proofErr w:type="spellEnd"/>
-      <w:r>
-        <w:t xml:space="preserve"> take if a record were received from a </w:t>
-      </w:r>
-      <w:r>
-        <w:rPr>
-          <w:rFonts w:ascii="Courier New" w:hAnsi="Courier New" w:cs="Courier New"/>
-        </w:rPr>
-        <w:t>local6</w:t>
-      </w:r>
-      <w:r>
-        <w:t xml:space="preserve"> facility with a priority of </w:t>
-      </w:r>
-      <w:r>
-        <w:rPr>
-          <w:rFonts w:ascii="Courier New" w:hAnsi="Courier New" w:cs="Courier New"/>
-        </w:rPr>
-        <w:t>err</w:t>
-      </w:r>
-      <w:r>
-        <w:t>?</w:t>
-      </w:r>
-    </w:p>
-    <w:p>
-      <w:pPr>
-        <w:pStyle w:val="ListParagraph"/>
-      </w:pPr>
+        <w:rPr/>
+      </w:pPr>
+      <w:r>
+        <w:rPr/>
+        <w:t>Describe any extra experimentation or exploration you performed.</w:t>
+      </w:r>
+    </w:p>
+    <w:p>
+      <w:pPr>
+        <w:pStyle w:val="ListParagraph"/>
+        <w:rPr/>
+      </w:pPr>
+      <w:r>
+        <w:rPr/>
+      </w:r>
     </w:p>
     <w:p>
       <w:pPr>
@@ -888,7 +894,11 @@
     <w:p>
       <w:pPr>
         <w:pStyle w:val="ListParagraph"/>
-      </w:pPr>
+        <w:rPr/>
+      </w:pPr>
+      <w:r>
+        <w:rPr/>
+      </w:r>
     </w:p>
     <w:p>
       <w:pPr>
@@ -897,21 +907,21 @@
           <w:ilvl w:val="0"/>
           <w:numId w:val="1"/>
         </w:numPr>
-      </w:pPr>
-      <w:r>
-        <w:t xml:space="preserve">Describe any extra experimentation </w:t>
-      </w:r>
-      <w:r>
-        <w:t xml:space="preserve">or exploration </w:t>
-      </w:r>
-      <w:r>
-        <w:t>you performed.</w:t>
-      </w:r>
-    </w:p>
-    <w:p>
-      <w:pPr>
-        <w:pStyle w:val="ListParagraph"/>
-      </w:pPr>
+        <w:rPr/>
+      </w:pPr>
+      <w:r>
+        <w:rPr/>
+        <w:t>What did you learn from this lab assignment?</w:t>
+      </w:r>
+    </w:p>
+    <w:p>
+      <w:pPr>
+        <w:pStyle w:val="ListParagraph"/>
+        <w:rPr/>
+      </w:pPr>
+      <w:r>
+        <w:rPr/>
+      </w:r>
     </w:p>
     <w:p>
       <w:pPr>
@@ -930,7 +940,11 @@
     <w:p>
       <w:pPr>
         <w:pStyle w:val="ListParagraph"/>
-      </w:pPr>
+        <w:rPr/>
+      </w:pPr>
+      <w:r>
+        <w:rPr/>
+      </w:r>
     </w:p>
     <w:p>
       <w:pPr>
@@ -939,15 +953,21 @@
           <w:ilvl w:val="0"/>
           <w:numId w:val="1"/>
         </w:numPr>
-      </w:pPr>
-      <w:r>
-        <w:t>What did you learn from this lab assignment?</w:t>
-      </w:r>
-    </w:p>
-    <w:p>
-      <w:pPr>
-        <w:pStyle w:val="ListParagraph"/>
-      </w:pPr>
+        <w:rPr/>
+      </w:pPr>
+      <w:r>
+        <w:rPr/>
+        <w:t>How could this assignment be improved?</w:t>
+      </w:r>
+    </w:p>
+    <w:p>
+      <w:pPr>
+        <w:pStyle w:val="ListParagraph"/>
+        <w:rPr/>
+      </w:pPr>
+      <w:r>
+        <w:rPr/>
+      </w:r>
     </w:p>
     <w:p>
       <w:pPr>
@@ -966,120 +986,54 @@
     <w:p>
       <w:pPr>
         <w:pStyle w:val="ListParagraph"/>
-      </w:pPr>
-    </w:p>
-    <w:p>
-      <w:pPr>
-        <w:pStyle w:val="ListParagraph"/>
-        <w:numPr>
-          <w:ilvl w:val="0"/>
-          <w:numId w:val="1"/>
-        </w:numPr>
-      </w:pPr>
-      <w:r>
-        <w:t>How could this assignment be improved?</w:t>
-      </w:r>
-    </w:p>
-    <w:p>
-      <w:pPr>
-        <w:pStyle w:val="ListParagraph"/>
-      </w:pPr>
-    </w:p>
-    <w:p>
-      <w:pPr>
-        <w:pStyle w:val="ListParagraph"/>
-        <w:rPr>
-          <w:color w:val="548DD4" w:themeColor="text2" w:themeTint="99"/>
-        </w:rPr>
-      </w:pPr>
-      <w:r>
-        <w:rPr>
-          <w:color w:val="548DD4" w:themeColor="text2" w:themeTint="99"/>
-        </w:rPr>
-        <w:t>TBD</w:t>
-      </w:r>
-    </w:p>
-    <w:p>
-      <w:pPr>
-        <w:pStyle w:val="ListParagraph"/>
-      </w:pPr>
-    </w:p>
-    <w:p/>
+        <w:rPr/>
+      </w:pPr>
+      <w:r>
+        <w:rPr/>
+      </w:r>
+    </w:p>
+    <w:p>
+      <w:pPr>
+        <w:pStyle w:val="Normal"/>
+        <w:rPr/>
+      </w:pPr>
+      <w:r>
+        <w:rPr/>
+      </w:r>
+    </w:p>
     <w:sectPr>
-      <w:footerReference w:type="default" r:id="rId7"/>
+      <w:footerReference w:type="default" r:id="rId2"/>
+      <w:type w:val="nextPage"/>
       <w:pgSz w:w="12240" w:h="15840"/>
-      <w:pgMar w:top="1440" w:right="1800" w:bottom="1440" w:left="1800" w:header="720" w:footer="720" w:gutter="0"/>
-      <w:cols w:space="720"/>
-      <w:docGrid w:linePitch="360"/>
+      <w:pgMar w:left="1800" w:right="1800" w:header="0" w:top="1440" w:footer="720" w:bottom="1440" w:gutter="0"/>
+      <w:pgNumType w:fmt="decimal"/>
+      <w:formProt w:val="false"/>
+      <w:textDirection w:val="lrTb"/>
+      <w:docGrid w:type="default" w:linePitch="360" w:charSpace="4294961151"/>
     </w:sectPr>
   </w:body>
 </w:document>
 </file>
 
-<file path=word/endnotes.xml><?xml version="1.0" encoding="utf-8"?>
-<w:endnotes xmlns:wpc="http://schemas.microsoft.com/office/word/2010/wordprocessingCanvas" xmlns:mo="http://schemas.microsoft.com/office/mac/office/2008/main" xmlns:mc="http://schemas.openxmlformats.org/markup-compatibility/2006" xmlns:mv="urn:schemas-microsoft-com:mac:vml" xmlns:o="urn:schemas-microsoft-com:office:office" xmlns:r="http://schemas.openxmlformats.org/officeDocument/2006/relationships" xmlns:m="http://schemas.openxmlformats.org/officeDocument/2006/math" xmlns:v="urn:schemas-microsoft-com:vml" xmlns:wp14="http://schemas.microsoft.com/office/word/2010/wordprocessingDrawing" xmlns:wp="http://schemas.openxmlformats.org/drawingml/2006/wordprocessingDrawing" xmlns:w10="urn:schemas-microsoft-com:office:word" xmlns:w="http://schemas.openxmlformats.org/wordprocessingml/2006/main" xmlns:w14="http://schemas.microsoft.com/office/word/2010/wordml" xmlns:w15="http://schemas.microsoft.com/office/word/2012/wordml" xmlns:wpg="http://schemas.microsoft.com/office/word/2010/wordprocessingGroup" xmlns:wpi="http://schemas.microsoft.com/office/word/2010/wordprocessingInk" xmlns:wne="http://schemas.microsoft.com/office/word/2006/wordml" xmlns:wps="http://schemas.microsoft.com/office/word/2010/wordprocessingShape" mc:Ignorable="w14 w15 wp14">
-  <w:endnote w:type="separator" w:id="-1">
-    <w:p>
-      <w:r>
-        <w:separator/>
-      </w:r>
-    </w:p>
-  </w:endnote>
-  <w:endnote w:type="continuationSeparator" w:id="0">
-    <w:p>
-      <w:r>
-        <w:continuationSeparator/>
-      </w:r>
-    </w:p>
-  </w:endnote>
-</w:endnotes>
-</file>
-
 <file path=word/footer1.xml><?xml version="1.0" encoding="utf-8"?>
-<w:ftr xmlns:wpc="http://schemas.microsoft.com/office/word/2010/wordprocessingCanvas" xmlns:mo="http://schemas.microsoft.com/office/mac/office/2008/main" xmlns:mc="http://schemas.openxmlformats.org/markup-compatibility/2006" xmlns:mv="urn:schemas-microsoft-com:mac:vml" xmlns:o="urn:schemas-microsoft-com:office:office" xmlns:r="http://schemas.openxmlformats.org/officeDocument/2006/relationships" xmlns:m="http://schemas.openxmlformats.org/officeDocument/2006/math" xmlns:v="urn:schemas-microsoft-com:vml" xmlns:wp14="http://schemas.microsoft.com/office/word/2010/wordprocessingDrawing" xmlns:wp="http://schemas.openxmlformats.org/drawingml/2006/wordprocessingDrawing" xmlns:w10="urn:schemas-microsoft-com:office:word" xmlns:w="http://schemas.openxmlformats.org/wordprocessingml/2006/main" xmlns:w14="http://schemas.microsoft.com/office/word/2010/wordml" xmlns:w15="http://schemas.microsoft.com/office/word/2012/wordml" xmlns:wpg="http://schemas.microsoft.com/office/word/2010/wordprocessingGroup" xmlns:wpi="http://schemas.microsoft.com/office/word/2010/wordprocessingInk" xmlns:wne="http://schemas.microsoft.com/office/word/2006/wordml" xmlns:wps="http://schemas.microsoft.com/office/word/2010/wordprocessingShape" mc:Ignorable="w14 w15 wp14">
+<w:ftr xmlns:o="urn:schemas-microsoft-com:office:office" xmlns:r="http://schemas.openxmlformats.org/officeDocument/2006/relationships" xmlns:v="urn:schemas-microsoft-com:vml" xmlns:w="http://schemas.openxmlformats.org/wordprocessingml/2006/main" xmlns:w10="urn:schemas-microsoft-com:office:word" xmlns:wp="http://schemas.openxmlformats.org/drawingml/2006/wordprocessingDrawing" xmlns:wps="http://schemas.microsoft.com/office/word/2010/wordprocessingShape" xmlns:wpg="http://schemas.microsoft.com/office/word/2010/wordprocessingGroup" xmlns:mc="http://schemas.openxmlformats.org/markup-compatibility/2006" xmlns:wp14="http://schemas.microsoft.com/office/word/2010/wordprocessingDrawing" xmlns:w14="http://schemas.microsoft.com/office/word/2010/wordml" mc:Ignorable="w14 wp14">
   <w:p>
     <w:pPr>
       <w:pStyle w:val="Footer"/>
+      <w:rPr/>
     </w:pPr>
     <w:r>
-      <w:t>R</w:t>
-    </w:r>
-    <w:r>
-      <w:t>ev: 201</w:t>
-    </w:r>
-    <w:r>
-      <w:t>7-04-17</w:t>
+      <w:rPr/>
+      <w:t>Rev: 2017-04-17</w:t>
     </w:r>
   </w:p>
 </w:ftr>
 </file>
 
-<file path=word/footnotes.xml><?xml version="1.0" encoding="utf-8"?>
-<w:footnotes xmlns:wpc="http://schemas.microsoft.com/office/word/2010/wordprocessingCanvas" xmlns:mo="http://schemas.microsoft.com/office/mac/office/2008/main" xmlns:mc="http://schemas.openxmlformats.org/markup-compatibility/2006" xmlns:mv="urn:schemas-microsoft-com:mac:vml" xmlns:o="urn:schemas-microsoft-com:office:office" xmlns:r="http://schemas.openxmlformats.org/officeDocument/2006/relationships" xmlns:m="http://schemas.openxmlformats.org/officeDocument/2006/math" xmlns:v="urn:schemas-microsoft-com:vml" xmlns:wp14="http://schemas.microsoft.com/office/word/2010/wordprocessingDrawing" xmlns:wp="http://schemas.openxmlformats.org/drawingml/2006/wordprocessingDrawing" xmlns:w10="urn:schemas-microsoft-com:office:word" xmlns:w="http://schemas.openxmlformats.org/wordprocessingml/2006/main" xmlns:w14="http://schemas.microsoft.com/office/word/2010/wordml" xmlns:w15="http://schemas.microsoft.com/office/word/2012/wordml" xmlns:wpg="http://schemas.microsoft.com/office/word/2010/wordprocessingGroup" xmlns:wpi="http://schemas.microsoft.com/office/word/2010/wordprocessingInk" xmlns:wne="http://schemas.microsoft.com/office/word/2006/wordml" xmlns:wps="http://schemas.microsoft.com/office/word/2010/wordprocessingShape" mc:Ignorable="w14 w15 wp14">
-  <w:footnote w:type="separator" w:id="-1">
-    <w:p>
-      <w:r>
-        <w:separator/>
-      </w:r>
-    </w:p>
-  </w:footnote>
-  <w:footnote w:type="continuationSeparator" w:id="0">
-    <w:p>
-      <w:r>
-        <w:continuationSeparator/>
-      </w:r>
-    </w:p>
-  </w:footnote>
-</w:footnotes>
-</file>
-
 <file path=word/numbering.xml><?xml version="1.0" encoding="utf-8"?>
-<w:numbering xmlns:wpc="http://schemas.microsoft.com/office/word/2010/wordprocessingCanvas" xmlns:mo="http://schemas.microsoft.com/office/mac/office/2008/main" xmlns:mc="http://schemas.openxmlformats.org/markup-compatibility/2006" xmlns:mv="urn:schemas-microsoft-com:mac:vml" xmlns:o="urn:schemas-microsoft-com:office:office" xmlns:r="http://schemas.openxmlformats.org/officeDocument/2006/relationships" xmlns:m="http://schemas.openxmlformats.org/officeDocument/2006/math" xmlns:v="urn:schemas-microsoft-com:vml" xmlns:wp14="http://schemas.microsoft.com/office/word/2010/wordprocessingDrawing" xmlns:wp="http://schemas.openxmlformats.org/drawingml/2006/wordprocessingDrawing" xmlns:w10="urn:schemas-microsoft-com:office:word" xmlns:w="http://schemas.openxmlformats.org/wordprocessingml/2006/main" xmlns:w14="http://schemas.microsoft.com/office/word/2010/wordml" xmlns:w15="http://schemas.microsoft.com/office/word/2012/wordml" xmlns:wpg="http://schemas.microsoft.com/office/word/2010/wordprocessingGroup" xmlns:wpi="http://schemas.microsoft.com/office/word/2010/wordprocessingInk" xmlns:wne="http://schemas.microsoft.com/office/word/2006/wordml" xmlns:wps="http://schemas.microsoft.com/office/word/2010/wordprocessingShape" mc:Ignorable="w14 w15 wp14">
-  <w:abstractNum w:abstractNumId="0">
-    <w:nsid w:val="33517A96"/>
-    <w:multiLevelType w:val="hybridMultilevel"/>
-    <w:tmpl w:val="AE6E313E"/>
-    <w:lvl w:ilvl="0" w:tplc="0409000F">
+<w:numbering xmlns:w="http://schemas.openxmlformats.org/wordprocessingml/2006/main" xmlns:o="urn:schemas-microsoft-com:office:office" xmlns:r="http://schemas.openxmlformats.org/officeDocument/2006/relationships" xmlns:v="urn:schemas-microsoft-com:vml">
+  <w:abstractNum w:abstractNumId="1">
+    <w:lvl w:ilvl="0">
       <w:start w:val="1"/>
       <w:numFmt w:val="decimal"/>
       <w:lvlText w:val="%1."/>
@@ -1087,11 +1041,8 @@
       <w:pPr>
         <w:ind w:left="720" w:hanging="360"/>
       </w:pPr>
-      <w:rPr>
-        <w:rFonts w:hint="default"/>
-      </w:rPr>
     </w:lvl>
-    <w:lvl w:ilvl="1" w:tplc="04090019" w:tentative="1">
+    <w:lvl w:ilvl="1">
       <w:start w:val="1"/>
       <w:numFmt w:val="lowerLetter"/>
       <w:lvlText w:val="%2."/>
@@ -1100,7 +1051,7 @@
         <w:ind w:left="1440" w:hanging="360"/>
       </w:pPr>
     </w:lvl>
-    <w:lvl w:ilvl="2" w:tplc="0409001B" w:tentative="1">
+    <w:lvl w:ilvl="2">
       <w:start w:val="1"/>
       <w:numFmt w:val="lowerRoman"/>
       <w:lvlText w:val="%3."/>
@@ -1109,7 +1060,7 @@
         <w:ind w:left="2160" w:hanging="180"/>
       </w:pPr>
     </w:lvl>
-    <w:lvl w:ilvl="3" w:tplc="0409000F" w:tentative="1">
+    <w:lvl w:ilvl="3">
       <w:start w:val="1"/>
       <w:numFmt w:val="decimal"/>
       <w:lvlText w:val="%4."/>
@@ -1118,7 +1069,7 @@
         <w:ind w:left="2880" w:hanging="360"/>
       </w:pPr>
     </w:lvl>
-    <w:lvl w:ilvl="4" w:tplc="04090019" w:tentative="1">
+    <w:lvl w:ilvl="4">
       <w:start w:val="1"/>
       <w:numFmt w:val="lowerLetter"/>
       <w:lvlText w:val="%5."/>
@@ -1127,7 +1078,7 @@
         <w:ind w:left="3600" w:hanging="360"/>
       </w:pPr>
     </w:lvl>
-    <w:lvl w:ilvl="5" w:tplc="0409001B" w:tentative="1">
+    <w:lvl w:ilvl="5">
       <w:start w:val="1"/>
       <w:numFmt w:val="lowerRoman"/>
       <w:lvlText w:val="%6."/>
@@ -1136,7 +1087,7 @@
         <w:ind w:left="4320" w:hanging="180"/>
       </w:pPr>
     </w:lvl>
-    <w:lvl w:ilvl="6" w:tplc="0409000F" w:tentative="1">
+    <w:lvl w:ilvl="6">
       <w:start w:val="1"/>
       <w:numFmt w:val="decimal"/>
       <w:lvlText w:val="%7."/>
@@ -1145,7 +1096,7 @@
         <w:ind w:left="5040" w:hanging="360"/>
       </w:pPr>
     </w:lvl>
-    <w:lvl w:ilvl="7" w:tplc="04090019" w:tentative="1">
+    <w:lvl w:ilvl="7">
       <w:start w:val="1"/>
       <w:numFmt w:val="lowerLetter"/>
       <w:lvlText w:val="%8."/>
@@ -1154,7 +1105,7 @@
         <w:ind w:left="5760" w:hanging="360"/>
       </w:pPr>
     </w:lvl>
-    <w:lvl w:ilvl="8" w:tplc="0409001B" w:tentative="1">
+    <w:lvl w:ilvl="8">
       <w:start w:val="1"/>
       <w:numFmt w:val="lowerRoman"/>
       <w:lvlText w:val="%9."/>
@@ -1164,128 +1115,160 @@
       </w:pPr>
     </w:lvl>
   </w:abstractNum>
-  <w:abstractNum w:abstractNumId="1">
-    <w:nsid w:val="6F0D24B1"/>
-    <w:multiLevelType w:val="hybridMultilevel"/>
-    <w:tmpl w:val="77B4A4AC"/>
-    <w:lvl w:ilvl="0" w:tplc="0409000F">
+  <w:abstractNum w:abstractNumId="2">
+    <w:lvl w:ilvl="0">
       <w:start w:val="1"/>
-      <w:numFmt w:val="decimal"/>
-      <w:lvlText w:val="%1."/>
+      <w:numFmt w:val="none"/>
+      <w:suff w:val="nothing"/>
+      <w:lvlText w:val=""/>
       <w:lvlJc w:val="left"/>
       <w:pPr>
-        <w:ind w:left="720" w:hanging="360"/>
-      </w:pPr>
-      <w:rPr>
-        <w:rFonts w:hint="default"/>
-      </w:rPr>
+        <w:tabs>
+          <w:tab w:val="num" w:pos="432"/>
+        </w:tabs>
+        <w:ind w:left="432" w:hanging="432"/>
+      </w:pPr>
     </w:lvl>
-    <w:lvl w:ilvl="1" w:tplc="04090019">
+    <w:lvl w:ilvl="1">
       <w:start w:val="1"/>
-      <w:numFmt w:val="lowerLetter"/>
-      <w:lvlText w:val="%2."/>
+      <w:numFmt w:val="none"/>
+      <w:suff w:val="nothing"/>
+      <w:lvlText w:val=""/>
       <w:lvlJc w:val="left"/>
       <w:pPr>
-        <w:ind w:left="1440" w:hanging="360"/>
+        <w:tabs>
+          <w:tab w:val="num" w:pos="576"/>
+        </w:tabs>
+        <w:ind w:left="576" w:hanging="576"/>
       </w:pPr>
     </w:lvl>
-    <w:lvl w:ilvl="2" w:tplc="0409001B" w:tentative="1">
+    <w:lvl w:ilvl="2">
       <w:start w:val="1"/>
-      <w:numFmt w:val="lowerRoman"/>
-      <w:lvlText w:val="%3."/>
-      <w:lvlJc w:val="right"/>
-      <w:pPr>
-        <w:ind w:left="2160" w:hanging="180"/>
+      <w:numFmt w:val="none"/>
+      <w:suff w:val="nothing"/>
+      <w:lvlText w:val=""/>
+      <w:lvlJc w:val="left"/>
+      <w:pPr>
+        <w:tabs>
+          <w:tab w:val="num" w:pos="720"/>
+        </w:tabs>
+        <w:ind w:left="720" w:hanging="720"/>
       </w:pPr>
     </w:lvl>
-    <w:lvl w:ilvl="3" w:tplc="0409000F" w:tentative="1">
+    <w:lvl w:ilvl="3">
       <w:start w:val="1"/>
-      <w:numFmt w:val="decimal"/>
-      <w:lvlText w:val="%4."/>
+      <w:numFmt w:val="none"/>
+      <w:suff w:val="nothing"/>
+      <w:lvlText w:val=""/>
       <w:lvlJc w:val="left"/>
       <w:pPr>
-        <w:ind w:left="2880" w:hanging="360"/>
+        <w:tabs>
+          <w:tab w:val="num" w:pos="864"/>
+        </w:tabs>
+        <w:ind w:left="864" w:hanging="864"/>
       </w:pPr>
     </w:lvl>
-    <w:lvl w:ilvl="4" w:tplc="04090019" w:tentative="1">
+    <w:lvl w:ilvl="4">
       <w:start w:val="1"/>
-      <w:numFmt w:val="lowerLetter"/>
-      <w:lvlText w:val="%5."/>
+      <w:numFmt w:val="none"/>
+      <w:suff w:val="nothing"/>
+      <w:lvlText w:val=""/>
       <w:lvlJc w:val="left"/>
       <w:pPr>
-        <w:ind w:left="3600" w:hanging="360"/>
+        <w:tabs>
+          <w:tab w:val="num" w:pos="1008"/>
+        </w:tabs>
+        <w:ind w:left="1008" w:hanging="1008"/>
       </w:pPr>
     </w:lvl>
-    <w:lvl w:ilvl="5" w:tplc="0409001B" w:tentative="1">
+    <w:lvl w:ilvl="5">
       <w:start w:val="1"/>
-      <w:numFmt w:val="lowerRoman"/>
-      <w:lvlText w:val="%6."/>
-      <w:lvlJc w:val="right"/>
-      <w:pPr>
-        <w:ind w:left="4320" w:hanging="180"/>
+      <w:numFmt w:val="none"/>
+      <w:suff w:val="nothing"/>
+      <w:lvlText w:val=""/>
+      <w:lvlJc w:val="left"/>
+      <w:pPr>
+        <w:tabs>
+          <w:tab w:val="num" w:pos="1152"/>
+        </w:tabs>
+        <w:ind w:left="1152" w:hanging="1152"/>
       </w:pPr>
     </w:lvl>
-    <w:lvl w:ilvl="6" w:tplc="0409000F" w:tentative="1">
+    <w:lvl w:ilvl="6">
       <w:start w:val="1"/>
-      <w:numFmt w:val="decimal"/>
-      <w:lvlText w:val="%7."/>
+      <w:numFmt w:val="none"/>
+      <w:suff w:val="nothing"/>
+      <w:lvlText w:val=""/>
       <w:lvlJc w:val="left"/>
       <w:pPr>
-        <w:ind w:left="5040" w:hanging="360"/>
+        <w:tabs>
+          <w:tab w:val="num" w:pos="1296"/>
+        </w:tabs>
+        <w:ind w:left="1296" w:hanging="1296"/>
       </w:pPr>
     </w:lvl>
-    <w:lvl w:ilvl="7" w:tplc="04090019" w:tentative="1">
+    <w:lvl w:ilvl="7">
       <w:start w:val="1"/>
-      <w:numFmt w:val="lowerLetter"/>
-      <w:lvlText w:val="%8."/>
+      <w:numFmt w:val="none"/>
+      <w:suff w:val="nothing"/>
+      <w:lvlText w:val=""/>
       <w:lvlJc w:val="left"/>
       <w:pPr>
-        <w:ind w:left="5760" w:hanging="360"/>
+        <w:tabs>
+          <w:tab w:val="num" w:pos="1440"/>
+        </w:tabs>
+        <w:ind w:left="1440" w:hanging="1440"/>
       </w:pPr>
     </w:lvl>
-    <w:lvl w:ilvl="8" w:tplc="0409001B" w:tentative="1">
+    <w:lvl w:ilvl="8">
       <w:start w:val="1"/>
-      <w:numFmt w:val="lowerRoman"/>
-      <w:lvlText w:val="%9."/>
-      <w:lvlJc w:val="right"/>
-      <w:pPr>
-        <w:ind w:left="6480" w:hanging="180"/>
+      <w:numFmt w:val="none"/>
+      <w:suff w:val="nothing"/>
+      <w:lvlText w:val=""/>
+      <w:lvlJc w:val="left"/>
+      <w:pPr>
+        <w:tabs>
+          <w:tab w:val="num" w:pos="1584"/>
+        </w:tabs>
+        <w:ind w:left="1584" w:hanging="1584"/>
       </w:pPr>
     </w:lvl>
   </w:abstractNum>
   <w:num w:numId="1">
-    <w:abstractNumId w:val="0"/>
+    <w:abstractNumId w:val="1"/>
   </w:num>
   <w:num w:numId="2">
-    <w:abstractNumId w:val="1"/>
+    <w:abstractNumId w:val="2"/>
   </w:num>
 </w:numbering>
 </file>
 
 <file path=word/styles.xml><?xml version="1.0" encoding="utf-8"?>
-<w:styles xmlns:mc="http://schemas.openxmlformats.org/markup-compatibility/2006" xmlns:r="http://schemas.openxmlformats.org/officeDocument/2006/relationships" xmlns:w="http://schemas.openxmlformats.org/wordprocessingml/2006/main" xmlns:w14="http://schemas.microsoft.com/office/word/2010/wordml" xmlns:w15="http://schemas.microsoft.com/office/word/2012/wordml" mc:Ignorable="w14 w15">
+<w:styles xmlns:w="http://schemas.openxmlformats.org/wordprocessingml/2006/main" xmlns:w14="http://schemas.microsoft.com/office/word/2010/wordml" xmlns:mc="http://schemas.openxmlformats.org/markup-compatibility/2006" mc:Ignorable="w14">
   <w:docDefaults>
     <w:rPrDefault>
       <w:rPr>
-        <w:rFonts w:asciiTheme="minorHAnsi" w:eastAsiaTheme="minorEastAsia" w:hAnsiTheme="minorHAnsi" w:cstheme="minorBidi"/>
+        <w:rFonts w:ascii="Cambria" w:hAnsi="Cambria" w:eastAsia="ＭＳ 明朝" w:cs="" w:asciiTheme="minorHAnsi" w:cstheme="minorBidi" w:eastAsiaTheme="minorEastAsia" w:hAnsiTheme="minorHAnsi"/>
         <w:sz w:val="24"/>
         <w:szCs w:val="24"/>
         <w:lang w:val="en-US" w:eastAsia="en-US" w:bidi="ar-SA"/>
       </w:rPr>
     </w:rPrDefault>
-    <w:pPrDefault/>
+    <w:pPrDefault>
+      <w:pPr/>
+    </w:pPrDefault>
   </w:docDefaults>
   <w:latentStyles w:defLockedState="0" w:defUIPriority="99" w:defSemiHidden="0" w:defUnhideWhenUsed="0" w:defQFormat="0" w:count="382">
     <w:lsdException w:name="Normal" w:uiPriority="0" w:qFormat="1"/>
     <w:lsdException w:name="heading 1" w:uiPriority="9" w:qFormat="1"/>
-    <w:lsdException w:name="heading 2" w:semiHidden="1" w:uiPriority="9" w:unhideWhenUsed="1" w:qFormat="1"/>
-    <w:lsdException w:name="heading 3" w:semiHidden="1" w:uiPriority="9" w:unhideWhenUsed="1" w:qFormat="1"/>
-    <w:lsdException w:name="heading 4" w:semiHidden="1" w:uiPriority="9" w:unhideWhenUsed="1" w:qFormat="1"/>
-    <w:lsdException w:name="heading 5" w:semiHidden="1" w:uiPriority="9" w:unhideWhenUsed="1" w:qFormat="1"/>
-    <w:lsdException w:name="heading 6" w:semiHidden="1" w:uiPriority="9" w:unhideWhenUsed="1" w:qFormat="1"/>
-    <w:lsdException w:name="heading 7" w:semiHidden="1" w:uiPriority="9" w:unhideWhenUsed="1" w:qFormat="1"/>
-    <w:lsdException w:name="heading 8" w:semiHidden="1" w:uiPriority="9" w:unhideWhenUsed="1" w:qFormat="1"/>
-    <w:lsdException w:name="heading 9" w:semiHidden="1" w:uiPriority="9" w:unhideWhenUsed="1" w:qFormat="1"/>
+    <w:lsdException w:name="heading 2" w:uiPriority="9" w:semiHidden="1" w:unhideWhenUsed="1" w:qFormat="1"/>
+    <w:lsdException w:name="heading 3" w:uiPriority="9" w:semiHidden="1" w:unhideWhenUsed="1" w:qFormat="1"/>
+    <w:lsdException w:name="heading 4" w:uiPriority="9" w:semiHidden="1" w:unhideWhenUsed="1" w:qFormat="1"/>
+    <w:lsdException w:name="heading 5" w:uiPriority="9" w:semiHidden="1" w:unhideWhenUsed="1" w:qFormat="1"/>
+    <w:lsdException w:name="heading 6" w:uiPriority="9" w:semiHidden="1" w:unhideWhenUsed="1" w:qFormat="1"/>
+    <w:lsdException w:name="heading 7" w:uiPriority="9" w:semiHidden="1" w:unhideWhenUsed="1" w:qFormat="1"/>
+    <w:lsdException w:name="heading 8" w:uiPriority="9" w:semiHidden="1" w:unhideWhenUsed="1" w:qFormat="1"/>
+    <w:lsdException w:name="heading 9" w:uiPriority="9" w:semiHidden="1" w:unhideWhenUsed="1" w:qFormat="1"/>
     <w:lsdException w:name="index 1" w:semiHidden="1" w:unhideWhenUsed="1"/>
     <w:lsdException w:name="index 2" w:semiHidden="1" w:unhideWhenUsed="1"/>
     <w:lsdException w:name="index 3" w:semiHidden="1" w:unhideWhenUsed="1"/>
@@ -1295,22 +1278,22 @@
     <w:lsdException w:name="index 7" w:semiHidden="1" w:unhideWhenUsed="1"/>
     <w:lsdException w:name="index 8" w:semiHidden="1" w:unhideWhenUsed="1"/>
     <w:lsdException w:name="index 9" w:semiHidden="1" w:unhideWhenUsed="1"/>
-    <w:lsdException w:name="toc 1" w:semiHidden="1" w:uiPriority="39" w:unhideWhenUsed="1"/>
-    <w:lsdException w:name="toc 2" w:semiHidden="1" w:uiPriority="39" w:unhideWhenUsed="1"/>
-    <w:lsdException w:name="toc 3" w:semiHidden="1" w:uiPriority="39" w:unhideWhenUsed="1"/>
-    <w:lsdException w:name="toc 4" w:semiHidden="1" w:uiPriority="39" w:unhideWhenUsed="1"/>
-    <w:lsdException w:name="toc 5" w:semiHidden="1" w:uiPriority="39" w:unhideWhenUsed="1"/>
-    <w:lsdException w:name="toc 6" w:semiHidden="1" w:uiPriority="39" w:unhideWhenUsed="1"/>
-    <w:lsdException w:name="toc 7" w:semiHidden="1" w:uiPriority="39" w:unhideWhenUsed="1"/>
-    <w:lsdException w:name="toc 8" w:semiHidden="1" w:uiPriority="39" w:unhideWhenUsed="1"/>
-    <w:lsdException w:name="toc 9" w:semiHidden="1" w:uiPriority="39" w:unhideWhenUsed="1"/>
+    <w:lsdException w:name="toc 1" w:uiPriority="39" w:semiHidden="1" w:unhideWhenUsed="1"/>
+    <w:lsdException w:name="toc 2" w:uiPriority="39" w:semiHidden="1" w:unhideWhenUsed="1"/>
+    <w:lsdException w:name="toc 3" w:uiPriority="39" w:semiHidden="1" w:unhideWhenUsed="1"/>
+    <w:lsdException w:name="toc 4" w:uiPriority="39" w:semiHidden="1" w:unhideWhenUsed="1"/>
+    <w:lsdException w:name="toc 5" w:uiPriority="39" w:semiHidden="1" w:unhideWhenUsed="1"/>
+    <w:lsdException w:name="toc 6" w:uiPriority="39" w:semiHidden="1" w:unhideWhenUsed="1"/>
+    <w:lsdException w:name="toc 7" w:uiPriority="39" w:semiHidden="1" w:unhideWhenUsed="1"/>
+    <w:lsdException w:name="toc 8" w:uiPriority="39" w:semiHidden="1" w:unhideWhenUsed="1"/>
+    <w:lsdException w:name="toc 9" w:uiPriority="39" w:semiHidden="1" w:unhideWhenUsed="1"/>
     <w:lsdException w:name="Normal Indent" w:semiHidden="1" w:unhideWhenUsed="1"/>
     <w:lsdException w:name="footnote text" w:semiHidden="1" w:unhideWhenUsed="1"/>
     <w:lsdException w:name="annotation text" w:semiHidden="1" w:unhideWhenUsed="1"/>
     <w:lsdException w:name="header" w:semiHidden="1" w:unhideWhenUsed="1"/>
     <w:lsdException w:name="footer" w:semiHidden="1" w:unhideWhenUsed="1"/>
     <w:lsdException w:name="index heading" w:semiHidden="1" w:unhideWhenUsed="1"/>
-    <w:lsdException w:name="caption" w:semiHidden="1" w:uiPriority="35" w:unhideWhenUsed="1" w:qFormat="1"/>
+    <w:lsdException w:name="caption" w:uiPriority="35" w:semiHidden="1" w:unhideWhenUsed="1" w:qFormat="1"/>
     <w:lsdException w:name="table of figures" w:semiHidden="1" w:unhideWhenUsed="1"/>
     <w:lsdException w:name="envelope address" w:semiHidden="1" w:unhideWhenUsed="1"/>
     <w:lsdException w:name="envelope return" w:semiHidden="1" w:unhideWhenUsed="1"/>
@@ -1341,7 +1324,7 @@
     <w:lsdException w:name="Title" w:uiPriority="10" w:qFormat="1"/>
     <w:lsdException w:name="Closing" w:semiHidden="1" w:unhideWhenUsed="1"/>
     <w:lsdException w:name="Signature" w:semiHidden="1" w:unhideWhenUsed="1"/>
-    <w:lsdException w:name="Default Paragraph Font" w:semiHidden="1" w:uiPriority="1" w:unhideWhenUsed="1"/>
+    <w:lsdException w:name="Default Paragraph Font" w:uiPriority="1" w:semiHidden="1" w:unhideWhenUsed="1"/>
     <w:lsdException w:name="Body Text" w:semiHidden="1" w:unhideWhenUsed="1"/>
     <w:lsdException w:name="Body Text Indent" w:semiHidden="1" w:unhideWhenUsed="1"/>
     <w:lsdException w:name="List Continue" w:semiHidden="1" w:unhideWhenUsed="1"/>
@@ -1550,8 +1533,8 @@
     <w:lsdException w:name="Subtle Reference" w:uiPriority="31" w:qFormat="1"/>
     <w:lsdException w:name="Intense Reference" w:uiPriority="32" w:qFormat="1"/>
     <w:lsdException w:name="Book Title" w:uiPriority="33" w:qFormat="1"/>
-    <w:lsdException w:name="Bibliography" w:semiHidden="1" w:uiPriority="37" w:unhideWhenUsed="1"/>
-    <w:lsdException w:name="TOC Heading" w:semiHidden="1" w:uiPriority="39" w:unhideWhenUsed="1" w:qFormat="1"/>
+    <w:lsdException w:name="Bibliography" w:uiPriority="37" w:semiHidden="1" w:unhideWhenUsed="1"/>
+    <w:lsdException w:name="TOC Heading" w:uiPriority="39" w:semiHidden="1" w:unhideWhenUsed="1" w:qFormat="1"/>
     <w:lsdException w:name="Plain Table 1" w:uiPriority="41"/>
     <w:lsdException w:name="Plain Table 2" w:uiPriority="42"/>
     <w:lsdException w:name="Plain Table 3" w:uiPriority="43"/>
@@ -1659,15 +1642,290 @@
     <w:lsdException w:name="Mention" w:semiHidden="1" w:unhideWhenUsed="1"/>
     <w:lsdException w:name="Smart Hyperlink" w:semiHidden="1" w:unhideWhenUsed="1"/>
   </w:latentStyles>
-  <w:style w:type="paragraph" w:default="1" w:styleId="Normal">
+  <w:style w:type="paragraph" w:styleId="Normal" w:default="1">
     <w:name w:val="Normal"/>
     <w:qFormat/>
+    <w:pPr>
+      <w:widowControl/>
+      <w:bidi w:val="0"/>
+      <w:jc w:val="left"/>
+    </w:pPr>
+    <w:rPr>
+      <w:rFonts w:ascii="Cambria" w:hAnsi="Cambria" w:eastAsia="ＭＳ 明朝" w:cs="" w:asciiTheme="minorHAnsi" w:cstheme="minorBidi" w:eastAsiaTheme="minorEastAsia" w:hAnsiTheme="minorHAnsi"/>
+      <w:color w:val="auto"/>
+      <w:sz w:val="24"/>
+      <w:szCs w:val="24"/>
+      <w:lang w:val="en-US" w:eastAsia="en-US" w:bidi="ar-SA"/>
+    </w:rPr>
   </w:style>
-  <w:style w:type="character" w:default="1" w:styleId="DefaultParagraphFont">
+  <w:style w:type="character" w:styleId="DefaultParagraphFont" w:default="1">
     <w:name w:val="Default Paragraph Font"/>
     <w:uiPriority w:val="1"/>
     <w:semiHidden/>
     <w:unhideWhenUsed/>
+    <w:qFormat/>
+    <w:rPr/>
+  </w:style>
+  <w:style w:type="character" w:styleId="TitleChar" w:customStyle="1">
+    <w:name w:val="Title Char"/>
+    <w:basedOn w:val="DefaultParagraphFont"/>
+    <w:link w:val="Title"/>
+    <w:uiPriority w:val="10"/>
+    <w:qFormat/>
+    <w:rsid w:val="00351fed"/>
+    <w:rPr>
+      <w:rFonts w:ascii="Calibri" w:hAnsi="Calibri" w:eastAsia="ＭＳ ゴシック" w:cs="" w:asciiTheme="majorHAnsi" w:cstheme="majorBidi" w:eastAsiaTheme="majorEastAsia" w:hAnsiTheme="majorHAnsi"/>
+      <w:color w:val="17365D" w:themeColor="text2" w:themeShade="bf"/>
+      <w:spacing w:val="5"/>
+      <w:sz w:val="52"/>
+      <w:szCs w:val="52"/>
+    </w:rPr>
+  </w:style>
+  <w:style w:type="character" w:styleId="BalloonTextChar" w:customStyle="1">
+    <w:name w:val="Balloon Text Char"/>
+    <w:basedOn w:val="DefaultParagraphFont"/>
+    <w:link w:val="BalloonText"/>
+    <w:uiPriority w:val="99"/>
+    <w:semiHidden/>
+    <w:qFormat/>
+    <w:rsid w:val="008b7d48"/>
+    <w:rPr>
+      <w:rFonts w:ascii="Lucida Grande" w:hAnsi="Lucida Grande" w:cs="Lucida Grande"/>
+      <w:sz w:val="18"/>
+      <w:szCs w:val="18"/>
+    </w:rPr>
+  </w:style>
+  <w:style w:type="character" w:styleId="HeaderChar" w:customStyle="1">
+    <w:name w:val="Header Char"/>
+    <w:basedOn w:val="DefaultParagraphFont"/>
+    <w:link w:val="Header"/>
+    <w:uiPriority w:val="99"/>
+    <w:qFormat/>
+    <w:rsid w:val="008b7d48"/>
+    <w:rPr/>
+  </w:style>
+  <w:style w:type="character" w:styleId="FooterChar" w:customStyle="1">
+    <w:name w:val="Footer Char"/>
+    <w:basedOn w:val="DefaultParagraphFont"/>
+    <w:link w:val="Footer"/>
+    <w:uiPriority w:val="99"/>
+    <w:qFormat/>
+    <w:rsid w:val="008b7d48"/>
+    <w:rPr/>
+  </w:style>
+  <w:style w:type="character" w:styleId="Annotationreference">
+    <w:name w:val="annotation reference"/>
+    <w:basedOn w:val="DefaultParagraphFont"/>
+    <w:uiPriority w:val="99"/>
+    <w:semiHidden/>
+    <w:unhideWhenUsed/>
+    <w:qFormat/>
+    <w:rsid w:val="00607ea7"/>
+    <w:rPr>
+      <w:sz w:val="18"/>
+      <w:szCs w:val="18"/>
+    </w:rPr>
+  </w:style>
+  <w:style w:type="character" w:styleId="CommentTextChar" w:customStyle="1">
+    <w:name w:val="Comment Text Char"/>
+    <w:basedOn w:val="DefaultParagraphFont"/>
+    <w:link w:val="CommentText"/>
+    <w:uiPriority w:val="99"/>
+    <w:semiHidden/>
+    <w:qFormat/>
+    <w:rsid w:val="00607ea7"/>
+    <w:rPr/>
+  </w:style>
+  <w:style w:type="character" w:styleId="CommentSubjectChar" w:customStyle="1">
+    <w:name w:val="Comment Subject Char"/>
+    <w:basedOn w:val="CommentTextChar"/>
+    <w:link w:val="CommentSubject"/>
+    <w:uiPriority w:val="99"/>
+    <w:semiHidden/>
+    <w:qFormat/>
+    <w:rsid w:val="00607ea7"/>
+    <w:rPr>
+      <w:b/>
+      <w:bCs/>
+      <w:sz w:val="20"/>
+      <w:szCs w:val="20"/>
+    </w:rPr>
+  </w:style>
+  <w:style w:type="paragraph" w:styleId="Heading">
+    <w:name w:val="Heading"/>
+    <w:basedOn w:val="Normal"/>
+    <w:next w:val="TextBody"/>
+    <w:qFormat/>
+    <w:pPr>
+      <w:keepNext/>
+      <w:spacing w:before="240" w:after="120"/>
+    </w:pPr>
+    <w:rPr>
+      <w:rFonts w:ascii="Liberation Sans" w:hAnsi="Liberation Sans" w:eastAsia="Noto Sans CJK SC Regular" w:cs="FreeSans"/>
+      <w:sz w:val="28"/>
+      <w:szCs w:val="28"/>
+    </w:rPr>
+  </w:style>
+  <w:style w:type="paragraph" w:styleId="TextBody">
+    <w:name w:val="Body Text"/>
+    <w:basedOn w:val="Normal"/>
+    <w:pPr>
+      <w:spacing w:lineRule="auto" w:line="288" w:before="0" w:after="140"/>
+    </w:pPr>
+    <w:rPr/>
+  </w:style>
+  <w:style w:type="paragraph" w:styleId="List">
+    <w:name w:val="List"/>
+    <w:basedOn w:val="TextBody"/>
+    <w:pPr/>
+    <w:rPr>
+      <w:rFonts w:cs="FreeSans"/>
+    </w:rPr>
+  </w:style>
+  <w:style w:type="paragraph" w:styleId="Caption">
+    <w:name w:val="Caption"/>
+    <w:basedOn w:val="Normal"/>
+    <w:qFormat/>
+    <w:pPr>
+      <w:suppressLineNumbers/>
+      <w:spacing w:before="120" w:after="120"/>
+    </w:pPr>
+    <w:rPr>
+      <w:rFonts w:cs="FreeSans"/>
+      <w:i/>
+      <w:iCs/>
+      <w:sz w:val="24"/>
+      <w:szCs w:val="24"/>
+    </w:rPr>
+  </w:style>
+  <w:style w:type="paragraph" w:styleId="Index">
+    <w:name w:val="Index"/>
+    <w:basedOn w:val="Normal"/>
+    <w:qFormat/>
+    <w:pPr>
+      <w:suppressLineNumbers/>
+    </w:pPr>
+    <w:rPr>
+      <w:rFonts w:cs="FreeSans"/>
+    </w:rPr>
+  </w:style>
+  <w:style w:type="paragraph" w:styleId="Title">
+    <w:name w:val="Title"/>
+    <w:basedOn w:val="Normal"/>
+    <w:next w:val="Normal"/>
+    <w:link w:val="TitleChar"/>
+    <w:uiPriority w:val="10"/>
+    <w:qFormat/>
+    <w:rsid w:val="00351fed"/>
+    <w:pPr>
+      <w:pBdr>
+        <w:bottom w:val="single" w:sz="8" w:space="4" w:color="4F81BD"/>
+      </w:pBdr>
+      <w:spacing w:before="0" w:after="300"/>
+      <w:contextualSpacing/>
+    </w:pPr>
+    <w:rPr>
+      <w:rFonts w:ascii="Calibri" w:hAnsi="Calibri" w:eastAsia="ＭＳ ゴシック" w:cs="" w:asciiTheme="majorHAnsi" w:cstheme="majorBidi" w:eastAsiaTheme="majorEastAsia" w:hAnsiTheme="majorHAnsi"/>
+      <w:color w:val="17365D" w:themeColor="text2" w:themeShade="bf"/>
+      <w:spacing w:val="5"/>
+      <w:sz w:val="52"/>
+      <w:szCs w:val="52"/>
+    </w:rPr>
+  </w:style>
+  <w:style w:type="paragraph" w:styleId="ListParagraph">
+    <w:name w:val="List Paragraph"/>
+    <w:basedOn w:val="Normal"/>
+    <w:uiPriority w:val="34"/>
+    <w:qFormat/>
+    <w:rsid w:val="00351fed"/>
+    <w:pPr>
+      <w:spacing w:before="0" w:after="0"/>
+      <w:ind w:left="720" w:hanging="0"/>
+      <w:contextualSpacing/>
+    </w:pPr>
+    <w:rPr/>
+  </w:style>
+  <w:style w:type="paragraph" w:styleId="BalloonText">
+    <w:name w:val="Balloon Text"/>
+    <w:basedOn w:val="Normal"/>
+    <w:link w:val="BalloonTextChar"/>
+    <w:uiPriority w:val="99"/>
+    <w:semiHidden/>
+    <w:unhideWhenUsed/>
+    <w:qFormat/>
+    <w:rsid w:val="008b7d48"/>
+    <w:pPr/>
+    <w:rPr>
+      <w:rFonts w:ascii="Lucida Grande" w:hAnsi="Lucida Grande" w:cs="Lucida Grande"/>
+      <w:sz w:val="18"/>
+      <w:szCs w:val="18"/>
+    </w:rPr>
+  </w:style>
+  <w:style w:type="paragraph" w:styleId="Header">
+    <w:name w:val="Header"/>
+    <w:basedOn w:val="Normal"/>
+    <w:link w:val="HeaderChar"/>
+    <w:uiPriority w:val="99"/>
+    <w:unhideWhenUsed/>
+    <w:rsid w:val="008b7d48"/>
+    <w:pPr>
+      <w:tabs>
+        <w:tab w:val="center" w:pos="4320" w:leader="none"/>
+        <w:tab w:val="right" w:pos="8640" w:leader="none"/>
+      </w:tabs>
+    </w:pPr>
+    <w:rPr/>
+  </w:style>
+  <w:style w:type="paragraph" w:styleId="Footer">
+    <w:name w:val="Footer"/>
+    <w:basedOn w:val="Normal"/>
+    <w:link w:val="FooterChar"/>
+    <w:uiPriority w:val="99"/>
+    <w:unhideWhenUsed/>
+    <w:rsid w:val="008b7d48"/>
+    <w:pPr>
+      <w:tabs>
+        <w:tab w:val="center" w:pos="4320" w:leader="none"/>
+        <w:tab w:val="right" w:pos="8640" w:leader="none"/>
+      </w:tabs>
+    </w:pPr>
+    <w:rPr/>
+  </w:style>
+  <w:style w:type="paragraph" w:styleId="Annotationtext">
+    <w:name w:val="annotation text"/>
+    <w:basedOn w:val="Normal"/>
+    <w:link w:val="CommentTextChar"/>
+    <w:uiPriority w:val="99"/>
+    <w:semiHidden/>
+    <w:unhideWhenUsed/>
+    <w:qFormat/>
+    <w:rsid w:val="00607ea7"/>
+    <w:pPr/>
+    <w:rPr/>
+  </w:style>
+  <w:style w:type="paragraph" w:styleId="Annotationsubject">
+    <w:name w:val="annotation subject"/>
+    <w:basedOn w:val="Annotationtext"/>
+    <w:link w:val="CommentSubjectChar"/>
+    <w:uiPriority w:val="99"/>
+    <w:semiHidden/>
+    <w:unhideWhenUsed/>
+    <w:qFormat/>
+    <w:rsid w:val="00607ea7"/>
+    <w:pPr/>
+    <w:rPr>
+      <w:b/>
+      <w:bCs/>
+      <w:sz w:val="20"/>
+      <w:szCs w:val="20"/>
+    </w:rPr>
+  </w:style>
+  <w:style w:type="numbering" w:styleId="NoList" w:default="1">
+    <w:name w:val="No List"/>
+    <w:uiPriority w:val="99"/>
+    <w:semiHidden/>
+    <w:unhideWhenUsed/>
+    <w:qFormat/>
   </w:style>
   <w:style w:type="table" w:default="1" w:styleId="TableNormal">
     <w:name w:val="Normal Table"/>
@@ -1683,190 +1941,6 @@
         <w:right w:w="108" w:type="dxa"/>
       </w:tblCellMar>
     </w:tblPr>
-  </w:style>
-  <w:style w:type="numbering" w:default="1" w:styleId="NoList">
-    <w:name w:val="No List"/>
-    <w:uiPriority w:val="99"/>
-    <w:semiHidden/>
-    <w:unhideWhenUsed/>
-  </w:style>
-  <w:style w:type="paragraph" w:styleId="Title">
-    <w:name w:val="Title"/>
-    <w:basedOn w:val="Normal"/>
-    <w:next w:val="Normal"/>
-    <w:link w:val="TitleChar"/>
-    <w:uiPriority w:val="10"/>
-    <w:qFormat/>
-    <w:rsid w:val="00351FED"/>
-    <w:pPr>
-      <w:pBdr>
-        <w:bottom w:val="single" w:sz="8" w:space="4" w:color="4F81BD" w:themeColor="accent1"/>
-      </w:pBdr>
-      <w:spacing w:after="300"/>
-      <w:contextualSpacing/>
-    </w:pPr>
-    <w:rPr>
-      <w:rFonts w:asciiTheme="majorHAnsi" w:eastAsiaTheme="majorEastAsia" w:hAnsiTheme="majorHAnsi" w:cstheme="majorBidi"/>
-      <w:color w:val="17365D" w:themeColor="text2" w:themeShade="BF"/>
-      <w:spacing w:val="5"/>
-      <w:kern w:val="28"/>
-      <w:sz w:val="52"/>
-      <w:szCs w:val="52"/>
-    </w:rPr>
-  </w:style>
-  <w:style w:type="character" w:customStyle="1" w:styleId="TitleChar">
-    <w:name w:val="Title Char"/>
-    <w:basedOn w:val="DefaultParagraphFont"/>
-    <w:link w:val="Title"/>
-    <w:uiPriority w:val="10"/>
-    <w:rsid w:val="00351FED"/>
-    <w:rPr>
-      <w:rFonts w:asciiTheme="majorHAnsi" w:eastAsiaTheme="majorEastAsia" w:hAnsiTheme="majorHAnsi" w:cstheme="majorBidi"/>
-      <w:color w:val="17365D" w:themeColor="text2" w:themeShade="BF"/>
-      <w:spacing w:val="5"/>
-      <w:kern w:val="28"/>
-      <w:sz w:val="52"/>
-      <w:szCs w:val="52"/>
-    </w:rPr>
-  </w:style>
-  <w:style w:type="paragraph" w:styleId="ListParagraph">
-    <w:name w:val="List Paragraph"/>
-    <w:basedOn w:val="Normal"/>
-    <w:uiPriority w:val="34"/>
-    <w:qFormat/>
-    <w:rsid w:val="00351FED"/>
-    <w:pPr>
-      <w:ind w:left="720"/>
-      <w:contextualSpacing/>
-    </w:pPr>
-  </w:style>
-  <w:style w:type="paragraph" w:styleId="BalloonText">
-    <w:name w:val="Balloon Text"/>
-    <w:basedOn w:val="Normal"/>
-    <w:link w:val="BalloonTextChar"/>
-    <w:uiPriority w:val="99"/>
-    <w:semiHidden/>
-    <w:unhideWhenUsed/>
-    <w:rsid w:val="008B7D48"/>
-    <w:rPr>
-      <w:rFonts w:ascii="Lucida Grande" w:hAnsi="Lucida Grande" w:cs="Lucida Grande"/>
-      <w:sz w:val="18"/>
-      <w:szCs w:val="18"/>
-    </w:rPr>
-  </w:style>
-  <w:style w:type="character" w:customStyle="1" w:styleId="BalloonTextChar">
-    <w:name w:val="Balloon Text Char"/>
-    <w:basedOn w:val="DefaultParagraphFont"/>
-    <w:link w:val="BalloonText"/>
-    <w:uiPriority w:val="99"/>
-    <w:semiHidden/>
-    <w:rsid w:val="008B7D48"/>
-    <w:rPr>
-      <w:rFonts w:ascii="Lucida Grande" w:hAnsi="Lucida Grande" w:cs="Lucida Grande"/>
-      <w:sz w:val="18"/>
-      <w:szCs w:val="18"/>
-    </w:rPr>
-  </w:style>
-  <w:style w:type="paragraph" w:styleId="Header">
-    <w:name w:val="header"/>
-    <w:basedOn w:val="Normal"/>
-    <w:link w:val="HeaderChar"/>
-    <w:uiPriority w:val="99"/>
-    <w:unhideWhenUsed/>
-    <w:rsid w:val="008B7D48"/>
-    <w:pPr>
-      <w:tabs>
-        <w:tab w:val="center" w:pos="4320"/>
-        <w:tab w:val="right" w:pos="8640"/>
-      </w:tabs>
-    </w:pPr>
-  </w:style>
-  <w:style w:type="character" w:customStyle="1" w:styleId="HeaderChar">
-    <w:name w:val="Header Char"/>
-    <w:basedOn w:val="DefaultParagraphFont"/>
-    <w:link w:val="Header"/>
-    <w:uiPriority w:val="99"/>
-    <w:rsid w:val="008B7D48"/>
-  </w:style>
-  <w:style w:type="paragraph" w:styleId="Footer">
-    <w:name w:val="footer"/>
-    <w:basedOn w:val="Normal"/>
-    <w:link w:val="FooterChar"/>
-    <w:uiPriority w:val="99"/>
-    <w:unhideWhenUsed/>
-    <w:rsid w:val="008B7D48"/>
-    <w:pPr>
-      <w:tabs>
-        <w:tab w:val="center" w:pos="4320"/>
-        <w:tab w:val="right" w:pos="8640"/>
-      </w:tabs>
-    </w:pPr>
-  </w:style>
-  <w:style w:type="character" w:customStyle="1" w:styleId="FooterChar">
-    <w:name w:val="Footer Char"/>
-    <w:basedOn w:val="DefaultParagraphFont"/>
-    <w:link w:val="Footer"/>
-    <w:uiPriority w:val="99"/>
-    <w:rsid w:val="008B7D48"/>
-  </w:style>
-  <w:style w:type="character" w:styleId="CommentReference">
-    <w:name w:val="annotation reference"/>
-    <w:basedOn w:val="DefaultParagraphFont"/>
-    <w:uiPriority w:val="99"/>
-    <w:semiHidden/>
-    <w:unhideWhenUsed/>
-    <w:rsid w:val="00607EA7"/>
-    <w:rPr>
-      <w:sz w:val="18"/>
-      <w:szCs w:val="18"/>
-    </w:rPr>
-  </w:style>
-  <w:style w:type="paragraph" w:styleId="CommentText">
-    <w:name w:val="annotation text"/>
-    <w:basedOn w:val="Normal"/>
-    <w:link w:val="CommentTextChar"/>
-    <w:uiPriority w:val="99"/>
-    <w:semiHidden/>
-    <w:unhideWhenUsed/>
-    <w:rsid w:val="00607EA7"/>
-  </w:style>
-  <w:style w:type="character" w:customStyle="1" w:styleId="CommentTextChar">
-    <w:name w:val="Comment Text Char"/>
-    <w:basedOn w:val="DefaultParagraphFont"/>
-    <w:link w:val="CommentText"/>
-    <w:uiPriority w:val="99"/>
-    <w:semiHidden/>
-    <w:rsid w:val="00607EA7"/>
-  </w:style>
-  <w:style w:type="paragraph" w:styleId="CommentSubject">
-    <w:name w:val="annotation subject"/>
-    <w:basedOn w:val="CommentText"/>
-    <w:next w:val="CommentText"/>
-    <w:link w:val="CommentSubjectChar"/>
-    <w:uiPriority w:val="99"/>
-    <w:semiHidden/>
-    <w:unhideWhenUsed/>
-    <w:rsid w:val="00607EA7"/>
-    <w:rPr>
-      <w:b/>
-      <w:bCs/>
-      <w:sz w:val="20"/>
-      <w:szCs w:val="20"/>
-    </w:rPr>
-  </w:style>
-  <w:style w:type="character" w:customStyle="1" w:styleId="CommentSubjectChar">
-    <w:name w:val="Comment Subject Char"/>
-    <w:basedOn w:val="CommentTextChar"/>
-    <w:link w:val="CommentSubject"/>
-    <w:uiPriority w:val="99"/>
-    <w:semiHidden/>
-    <w:rsid w:val="00607EA7"/>
-    <w:rPr>
-      <w:b/>
-      <w:bCs/>
-      <w:sz w:val="20"/>
-      <w:szCs w:val="20"/>
-    </w:rPr>
   </w:style>
 </w:styles>
 </file>

</xml_diff>